<commit_message>
draft edited and now closed
</commit_message>
<xml_diff>
--- a/synthesis/Associations among physical-15-10-22.docx
+++ b/synthesis/Associations among physical-15-10-22.docx
@@ -2622,8 +2622,6 @@
       <w:r>
         <w:t>address</w:t>
       </w:r>
-      <w:bookmarkStart w:id="0" w:name="_GoBack"/>
-      <w:bookmarkEnd w:id="0"/>
       <w:r>
         <w:t xml:space="preserve"> missing data on the dependent variables under the missing at random (MAR) assumption. Parameter estimates were estimated using MLR (</w:t>
       </w:r>
@@ -8770,15 +8768,141 @@
         <w:t>Discussion</w:t>
       </w:r>
     </w:p>
-    <w:p/>
-    <w:p/>
-    <w:p/>
     <w:p>
       <w:r>
-        <w:t>Grip strength in particular has been shown to have high test-retest stability</w:t>
-      </w:r>
-      <w:r>
-        <w:t xml:space="preserve"> (for average of three trials, ICC=0.81; </w:t>
+        <w:t xml:space="preserve">Our goal was to study the interdependence of aging-related change in three physical functions. This extends previous cross-sectional research </w:t>
+      </w:r>
+      <w:r>
+        <w:t>suggest</w:t>
+      </w:r>
+      <w:r>
+        <w:t>ing</w:t>
+      </w:r>
+      <w:r>
+        <w:t xml:space="preserve"> </w:t>
+      </w:r>
+      <w:r>
+        <w:t xml:space="preserve">that associations exist between pulmonary function, </w:t>
+      </w:r>
+      <w:r>
+        <w:t>walking speed and grip strength in older age. We repeated the analysis in nine studies of aging to provide information regarding the replicability of the findings.</w:t>
+      </w:r>
+    </w:p>
+    <w:p>
+      <w:r>
+        <w:t xml:space="preserve">Three patterns emerge very clearly from this analysis. First, both age-related differences and age-related changes reflect decline in (almost) all of the three physical functions considered here, in (almost) all of the studies. This </w:t>
+      </w:r>
+      <w:r>
+        <w:t>provides</w:t>
+      </w:r>
+      <w:r>
+        <w:t xml:space="preserve"> </w:t>
+      </w:r>
+      <w:r>
+        <w:t>both cross-sectional</w:t>
+      </w:r>
+      <w:r>
+        <w:t xml:space="preserve"> and longitudinal </w:t>
+      </w:r>
+      <w:r>
+        <w:t xml:space="preserve">evidence </w:t>
+      </w:r>
+      <w:r>
+        <w:t xml:space="preserve">for age-related decline in physical function. </w:t>
+      </w:r>
+    </w:p>
+    <w:p>
+      <w:r>
+        <w:t xml:space="preserve">Second, the cross-sectional (intercept-intercept) correlations were statistically significant for all variables and studies except EAS, ILSE, </w:t>
+      </w:r>
+      <w:r>
+        <w:t>male grip-peak flow</w:t>
+      </w:r>
+      <w:r>
+        <w:t xml:space="preserve"> </w:t>
+      </w:r>
+      <w:r>
+        <w:t xml:space="preserve">in </w:t>
+      </w:r>
+      <w:r>
+        <w:t xml:space="preserve">OCTO-Twin </w:t>
+      </w:r>
+      <w:r>
+        <w:t>and HRS</w:t>
+      </w:r>
+      <w:r>
+        <w:t>,</w:t>
+      </w:r>
+      <w:r>
+        <w:t xml:space="preserve"> and grip-walk (male and female) in HRS.</w:t>
+      </w:r>
+    </w:p>
+    <w:p>
+      <w:r>
+        <w:t xml:space="preserve">Third, </w:t>
+      </w:r>
+      <w:r>
+        <w:t xml:space="preserve">and the focus of the current paper, </w:t>
+      </w:r>
+      <w:r>
+        <w:t xml:space="preserve">the longitudinal associations – between </w:t>
+      </w:r>
+      <w:r>
+        <w:t>changes</w:t>
+      </w:r>
+      <w:r>
+        <w:t xml:space="preserve"> in the three main functions are </w:t>
+      </w:r>
+      <w:commentRangeStart w:id="0"/>
+      <w:r>
+        <w:t>(almost always?) smaller than the cross-sectional associations among the functions at baseline</w:t>
+      </w:r>
+      <w:commentRangeEnd w:id="0"/>
+      <w:r>
+        <w:rPr>
+          <w:rStyle w:val="CommentReference"/>
+        </w:rPr>
+        <w:commentReference w:id="0"/>
+      </w:r>
+      <w:r>
+        <w:t>. This implies that although all three types of functions are strongly correlated with age (controlling for smoking history, cardiovascular disease and diabetes), meaning that individuals who are older are more likely to perform less well, declines in the different functions do not tend to be associated within an individual. The magnitude of someone’s decline in any once function, after accounting for age, sex, height (SES) and some health characteristics such as smoking history, cardiovascular health and diabetes, does not predict the magnitude of decline in the other functions.</w:t>
+      </w:r>
+      <w:r>
+        <w:t xml:space="preserve"> The only somewhat consistent exception to this is for pulmonary function and walking speed for men, where change in time to walk a specified distance was negatively correlated with change in peak expiratory flow in half of the studies.</w:t>
+      </w:r>
+    </w:p>
+    <w:p>
+      <w:r>
+        <w:t>These findings apply across the time scale considered here (i.e., long term, over 6-</w:t>
+      </w:r>
+      <w:r>
+        <w:t>8 years</w:t>
+      </w:r>
+      <w:r>
+        <w:t xml:space="preserve">), and do not necessarily refer to </w:t>
+      </w:r>
+      <w:r>
+        <w:t>much shorter</w:t>
+      </w:r>
+      <w:r>
+        <w:t xml:space="preserve"> </w:t>
+      </w:r>
+      <w:r>
+        <w:t>(e.g., moment to moment) or much longer (e.g., decades) periods.</w:t>
+      </w:r>
+      <w:r>
+        <w:t xml:space="preserve"> </w:t>
+      </w:r>
+      <w:r>
+        <w:t>A fourth consistent pattern to note, however, is the lack of association between occasion-to-occasion fluctuations in performance within an individual.</w:t>
+      </w:r>
+    </w:p>
+    <w:p>
+      <w:r>
+        <w:t>One possible limitation of this research is low reliability of physical functioning measures. However, g</w:t>
+      </w:r>
+      <w:r>
+        <w:t xml:space="preserve">rip strength in particular has been shown to have high test-retest stability (for average of three trials, ICC=0.81; </w:t>
       </w:r>
       <w:proofErr w:type="spellStart"/>
       <w:r>
@@ -8794,74 +8918,65 @@
       </w:r>
       <w:proofErr w:type="spellEnd"/>
       <w:r>
-        <w:t xml:space="preserve"> et al., 2005)</w:t>
-      </w:r>
-      <w:r>
-        <w:t>, this may be an underestimate due to variations in the course length for half of the participants</w:t>
-      </w:r>
-      <w:r>
-        <w:t>.</w:t>
+        <w:t xml:space="preserve"> et al., 2005), this may be an underestimate due to variations in the course length for half of the participants.</w:t>
+      </w:r>
+      <w:r>
+        <w:t xml:space="preserve"> In the data considered here, X of XX studies used average performance over 2-3 trials, which may have reduced measurement error.</w:t>
+      </w:r>
+    </w:p>
+    <w:p>
+      <w:r>
+        <w:t xml:space="preserve">Ideally, more occasions of measurement would have been available in some of the studies. For example, while the overall ELSA study has six data waves, physical function measures were available for only three each. Several of the other studies had also not collected physical function data at all waves, and HRS measured only a subsample of individuals. </w:t>
+      </w:r>
+    </w:p>
+    <w:p>
+      <w:r>
+        <w:t>We conclude that c</w:t>
+      </w:r>
+      <w:r>
+        <w:t xml:space="preserve">orrelations between changes in peak flow and walking speed likely </w:t>
+      </w:r>
+      <w:r>
+        <w:t>reflect a functional</w:t>
+      </w:r>
+      <w:r>
+        <w:t xml:space="preserve"> link. Although they may represent the joint consequences of fitness loss, the corresponding lack of correlations between changes in upper body strength and pulmonary or lower body strength </w:t>
+      </w:r>
+      <w:r>
+        <w:lastRenderedPageBreak/>
+        <w:t>underscore the greater plausibility of the functional hypothesis. This likely also holds for the assoc</w:t>
+      </w:r>
+      <w:r>
+        <w:t>i</w:t>
+      </w:r>
+      <w:r>
+        <w:t xml:space="preserve">ation between </w:t>
+      </w:r>
+      <w:r>
+        <w:t>declines in upper body and timed-up-and-go test.</w:t>
+      </w:r>
+      <w:r>
+        <w:t xml:space="preserve"> </w:t>
+      </w:r>
+      <w:r>
+        <w:t xml:space="preserve">While the designs of long-term longitudinal observational studies do not lend themselves to causal inference, given that we controlled for two common chronic diseases of aging, as well as for smoking history, and that it is </w:t>
+      </w:r>
+      <w:r>
+        <w:t>generally more sensible</w:t>
+      </w:r>
+      <w:r>
+        <w:t xml:space="preserve"> to intervene in walking than in pulmonary function, </w:t>
+      </w:r>
+      <w:r>
+        <w:t>this is yet another reason to advocate</w:t>
+      </w:r>
+      <w:bookmarkStart w:id="1" w:name="_GoBack"/>
+      <w:bookmarkEnd w:id="1"/>
+      <w:r>
+        <w:t xml:space="preserve"> for increased physical activity in individuals of all ages.</w:t>
       </w:r>
     </w:p>
     <w:p/>
-    <w:p>
-      <w:r>
-        <w:t>Three patterns emerge very clearly from this analysis. First, both age-related differences and age-related changes reflect decline in (almost) all of the three physical functions considered here, in (almost) all of the studies. This means that both cross-</w:t>
-      </w:r>
-      <w:proofErr w:type="spellStart"/>
-      <w:r>
-        <w:t>sectionally</w:t>
-      </w:r>
-      <w:proofErr w:type="spellEnd"/>
-      <w:r>
-        <w:t xml:space="preserve"> and longitudinally there is evidence for age-related decline in physical function. </w:t>
-      </w:r>
-    </w:p>
-    <w:p>
-      <w:r>
-        <w:t>Second, the annual longitudinal declines are almost always larger than the annual cross-sectional differences. Based on the probable existence of re-test effects, this is opposite to what might have been expected. However,</w:t>
-      </w:r>
-      <w:r>
-        <w:t xml:space="preserve"> this pattern is consistent with a situation in which the cross-sectional effect of selection based on physical health and function is greater than the longitudinal effect of attrition.</w:t>
-      </w:r>
-    </w:p>
-    <w:p>
-      <w:r>
-        <w:t xml:space="preserve">Third, the longitudinal associations – between </w:t>
-      </w:r>
-      <w:r>
-        <w:t>changes</w:t>
-      </w:r>
-      <w:r>
-        <w:t xml:space="preserve"> in the three main functions are (almost always?) smaller than the cross-sectional associations among the functions at baseline. This implies that although all three types of functions are strongly correlated with age (controlling for smoking history, cardiovascular disease and diabetes), meaning that individuals who are older are more likely to perform less well, declines in the different functions do not tend to be associated within an individual. The magnitude of someone’s decline in any once function, after accounting for age, sex, height (SES) and some health characteristics such as smoking history, cardiovascular health and diabetes, does not predict the magnitude of decline in the other functions.</w:t>
-      </w:r>
-    </w:p>
-    <w:p>
-      <w:r>
-        <w:t>These findings apply across the time scale considered here (i.e., long term, over 6-</w:t>
-      </w:r>
-      <w:r>
-        <w:t>8 years</w:t>
-      </w:r>
-      <w:r>
-        <w:t xml:space="preserve">), and do not necessarily refer to </w:t>
-      </w:r>
-      <w:r>
-        <w:t>much shorter</w:t>
-      </w:r>
-      <w:r>
-        <w:t xml:space="preserve"> </w:t>
-      </w:r>
-      <w:r>
-        <w:t>(e.g., moment to moment) or much longer (e.g., decades) periods.</w:t>
-      </w:r>
-      <w:r>
-        <w:t xml:space="preserve"> </w:t>
-      </w:r>
-      <w:r>
-        <w:t>A fourth consistent pattern to note, however, is the lack of association between occasion-to-occasion fluctuations in performance within an individual.</w:t>
-      </w:r>
-    </w:p>
     <w:p/>
     <w:p/>
     <w:p>
@@ -20692,6 +20807,33 @@
     </w:sectPr>
   </w:body>
 </w:document>
+</file>
+
+<file path=word/comments.xml><?xml version="1.0" encoding="utf-8"?>
+<w:comments xmlns:wpc="http://schemas.microsoft.com/office/word/2010/wordprocessingCanvas" xmlns:mc="http://schemas.openxmlformats.org/markup-compatibility/2006" xmlns:o="urn:schemas-microsoft-com:office:office" xmlns:r="http://schemas.openxmlformats.org/officeDocument/2006/relationships" xmlns:m="http://schemas.openxmlformats.org/officeDocument/2006/math" xmlns:v="urn:schemas-microsoft-com:vml" xmlns:wp14="http://schemas.microsoft.com/office/word/2010/wordprocessingDrawing" xmlns:wp="http://schemas.openxmlformats.org/drawingml/2006/wordprocessingDrawing" xmlns:w10="urn:schemas-microsoft-com:office:word" xmlns:w="http://schemas.openxmlformats.org/wordprocessingml/2006/main" xmlns:w14="http://schemas.microsoft.com/office/word/2010/wordml" xmlns:w15="http://schemas.microsoft.com/office/word/2012/wordml" xmlns:wpg="http://schemas.microsoft.com/office/word/2010/wordprocessingGroup" xmlns:wpi="http://schemas.microsoft.com/office/word/2010/wordprocessingInk" xmlns:wne="http://schemas.microsoft.com/office/word/2006/wordml" xmlns:wps="http://schemas.microsoft.com/office/word/2010/wordprocessingShape" mc:Ignorable="w14 w15 wp14">
+  <w:comment w:id="0" w:author="Andrea Piccinin" w:date="2015-10-22T10:34:00Z" w:initials="AP">
+    <w:p>
+      <w:pPr>
+        <w:pStyle w:val="CommentText"/>
+      </w:pPr>
+      <w:r>
+        <w:rPr>
+          <w:rStyle w:val="CommentReference"/>
+        </w:rPr>
+        <w:annotationRef/>
+      </w:r>
+      <w:r>
+        <w:t>Almost never significantly correlated</w:t>
+      </w:r>
+    </w:p>
+  </w:comment>
+</w:comments>
+</file>
+
+<file path=word/commentsExtended.xml><?xml version="1.0" encoding="utf-8"?>
+<w15:commentsEx xmlns:wpc="http://schemas.microsoft.com/office/word/2010/wordprocessingCanvas" xmlns:mc="http://schemas.openxmlformats.org/markup-compatibility/2006" xmlns:o="urn:schemas-microsoft-com:office:office" xmlns:r="http://schemas.openxmlformats.org/officeDocument/2006/relationships" xmlns:m="http://schemas.openxmlformats.org/officeDocument/2006/math" xmlns:v="urn:schemas-microsoft-com:vml" xmlns:wp14="http://schemas.microsoft.com/office/word/2010/wordprocessingDrawing" xmlns:wp="http://schemas.openxmlformats.org/drawingml/2006/wordprocessingDrawing" xmlns:w10="urn:schemas-microsoft-com:office:word" xmlns:w="http://schemas.openxmlformats.org/wordprocessingml/2006/main" xmlns:w14="http://schemas.microsoft.com/office/word/2010/wordml" xmlns:w15="http://schemas.microsoft.com/office/word/2012/wordml" xmlns:wpg="http://schemas.microsoft.com/office/word/2010/wordprocessingGroup" xmlns:wpi="http://schemas.microsoft.com/office/word/2010/wordprocessingInk" xmlns:wne="http://schemas.microsoft.com/office/word/2006/wordml" xmlns:wps="http://schemas.microsoft.com/office/word/2010/wordprocessingShape" mc:Ignorable="w14 w15 wp14">
+  <w15:commentEx w15:paraId="7971D1B7" w15:done="0"/>
+</w15:commentsEx>
 </file>
 
 <file path=word/numbering.xml><?xml version="1.0" encoding="utf-8"?>
@@ -20812,6 +20954,14 @@
     <w:abstractNumId w:val="0"/>
   </w:num>
 </w:numbering>
+</file>
+
+<file path=word/people.xml><?xml version="1.0" encoding="utf-8"?>
+<w15:people xmlns:wpc="http://schemas.microsoft.com/office/word/2010/wordprocessingCanvas" xmlns:mc="http://schemas.openxmlformats.org/markup-compatibility/2006" xmlns:o="urn:schemas-microsoft-com:office:office" xmlns:r="http://schemas.openxmlformats.org/officeDocument/2006/relationships" xmlns:m="http://schemas.openxmlformats.org/officeDocument/2006/math" xmlns:v="urn:schemas-microsoft-com:vml" xmlns:wp14="http://schemas.microsoft.com/office/word/2010/wordprocessingDrawing" xmlns:wp="http://schemas.openxmlformats.org/drawingml/2006/wordprocessingDrawing" xmlns:w10="urn:schemas-microsoft-com:office:word" xmlns:w="http://schemas.openxmlformats.org/wordprocessingml/2006/main" xmlns:w14="http://schemas.microsoft.com/office/word/2010/wordml" xmlns:w15="http://schemas.microsoft.com/office/word/2012/wordml" xmlns:wpg="http://schemas.microsoft.com/office/word/2010/wordprocessingGroup" xmlns:wpi="http://schemas.microsoft.com/office/word/2010/wordprocessingInk" xmlns:wne="http://schemas.microsoft.com/office/word/2006/wordml" xmlns:wps="http://schemas.microsoft.com/office/word/2010/wordprocessingShape" mc:Ignorable="w14 w15 wp14">
+  <w15:person w15:author="Andrea Piccinin">
+    <w15:presenceInfo w15:providerId="AD" w15:userId="S-1-5-21-278539713-1954808075-620655208-138168"/>
+  </w15:person>
+</w15:people>
 </file>
 
 <file path=word/styles.xml><?xml version="1.0" encoding="utf-8"?>

</xml_diff>